<commit_message>
updating back end dashboard and categories
</commit_message>
<xml_diff>
--- a/Readme files/ProjectPlan-ArfBlog.docx
+++ b/Readme files/ProjectPlan-ArfBlog.docx
@@ -1144,22 +1144,80 @@
               <w:rPr>
                 <w:lang w:val="en-GB"/>
               </w:rPr>
-              <w:t>*Admin-Dashboard &amp; categories</w:t>
-            </w:r>
-          </w:p>
-          <w:p>
-            <w:pPr>
-              <w:rPr>
-                <w:lang w:val="en-GB"/>
-              </w:rPr>
-            </w:pPr>
-          </w:p>
-          <w:p>
-            <w:pPr>
-              <w:rPr>
-                <w:lang w:val="en-GB"/>
-              </w:rPr>
-            </w:pPr>
+              <w:t>Admin-Dashboard &amp; categories</w:t>
+            </w:r>
+          </w:p>
+          <w:p>
+            <w:pPr>
+              <w:rPr>
+                <w:lang w:val="en-GB"/>
+              </w:rPr>
+            </w:pPr>
+          </w:p>
+          <w:p>
+            <w:pPr>
+              <w:rPr>
+                <w:lang w:val="en-GB"/>
+              </w:rPr>
+            </w:pPr>
+            <w:r>
+              <w:rPr>
+                <w:lang w:val="en-GB"/>
+              </w:rPr>
+              <w:t>1.Dash board card</w:t>
+            </w:r>
+          </w:p>
+          <w:p>
+            <w:pPr>
+              <w:rPr>
+                <w:lang w:val="en-GB"/>
+              </w:rPr>
+            </w:pPr>
+            <w:r>
+              <w:rPr>
+                <w:lang w:val="en-GB"/>
+              </w:rPr>
+              <w:t>2.top /left side bar</w:t>
+            </w:r>
+          </w:p>
+          <w:p>
+            <w:pPr>
+              <w:rPr>
+                <w:lang w:val="en-GB"/>
+              </w:rPr>
+            </w:pPr>
+            <w:r>
+              <w:rPr>
+                <w:lang w:val="en-GB"/>
+              </w:rPr>
+              <w:t>3.most popular post</w:t>
+            </w:r>
+          </w:p>
+          <w:p>
+            <w:pPr>
+              <w:rPr>
+                <w:lang w:val="en-GB"/>
+              </w:rPr>
+            </w:pPr>
+            <w:r>
+              <w:rPr>
+                <w:lang w:val="en-GB"/>
+              </w:rPr>
+              <w:t>4.category Crud</w:t>
+            </w:r>
+          </w:p>
+          <w:p>
+            <w:pPr>
+              <w:rPr>
+                <w:lang w:val="en-GB"/>
+              </w:rPr>
+            </w:pPr>
+            <w:r>
+              <w:rPr>
+                <w:lang w:val="en-GB"/>
+              </w:rPr>
+              <w:t>5.Non clickable category option</w:t>
+            </w:r>
           </w:p>
           <w:p>
             <w:pPr>

</xml_diff>

<commit_message>
updating backend profile page
</commit_message>
<xml_diff>
--- a/Readme files/ProjectPlan-ArfBlog.docx
+++ b/Readme files/ProjectPlan-ArfBlog.docx
@@ -1300,6 +1300,51 @@
                 <w:lang w:val="en-GB"/>
               </w:rPr>
             </w:pPr>
+            <w:r>
+              <w:rPr>
+                <w:lang w:val="en-GB"/>
+              </w:rPr>
+              <w:t>1.</w:t>
+            </w:r>
+            <w:r>
+              <w:rPr>
+                <w:lang w:val="en-GB"/>
+              </w:rPr>
+              <w:t>Backend profile logout</w:t>
+            </w:r>
+          </w:p>
+          <w:p>
+            <w:pPr>
+              <w:rPr>
+                <w:lang w:val="en-GB"/>
+              </w:rPr>
+            </w:pPr>
+            <w:r>
+              <w:rPr>
+                <w:lang w:val="en-GB"/>
+              </w:rPr>
+              <w:t>2.</w:t>
+            </w:r>
+            <w:r>
+              <w:rPr>
+                <w:lang w:val="en-GB"/>
+              </w:rPr>
+              <w:t>Profile page update</w:t>
+            </w:r>
+          </w:p>
+          <w:p>
+            <w:pPr>
+              <w:rPr>
+                <w:lang w:val="en-GB"/>
+              </w:rPr>
+            </w:pPr>
+          </w:p>
+          <w:p>
+            <w:pPr>
+              <w:rPr>
+                <w:lang w:val="en-GB"/>
+              </w:rPr>
+            </w:pPr>
           </w:p>
           <w:p>
             <w:pPr>
@@ -1655,6 +1700,7 @@
         <w:rPr>
           <w:lang w:val="en-GB"/>
         </w:rPr>
+        <w:lastRenderedPageBreak/>
         <w:t xml:space="preserve">Made By </w:t>
       </w:r>
       <w:r>

</xml_diff>

<commit_message>
updating bloogers notification management
</commit_message>
<xml_diff>
--- a/Readme files/ProjectPlan-ArfBlog.docx
+++ b/Readme files/ProjectPlan-ArfBlog.docx
@@ -962,20 +962,56 @@
               <w:rPr>
                 <w:lang w:val="en-GB"/>
               </w:rPr>
-              <w:t>2.Sign in and signout show up comments</w:t>
-            </w:r>
-          </w:p>
-          <w:p>
-            <w:pPr>
-              <w:rPr>
-                <w:lang w:val="en-GB"/>
-              </w:rPr>
-            </w:pPr>
-            <w:r>
-              <w:rPr>
-                <w:lang w:val="en-GB"/>
-              </w:rPr>
-              <w:t>3.Post Comment awating css for signed user</w:t>
+              <w:t xml:space="preserve">2.Sign in and </w:t>
+            </w:r>
+            <w:r>
+              <w:rPr>
+                <w:lang w:val="en-GB"/>
+              </w:rPr>
+              <w:t>sign out</w:t>
+            </w:r>
+            <w:r>
+              <w:rPr>
+                <w:lang w:val="en-GB"/>
+              </w:rPr>
+              <w:t xml:space="preserve"> show up comments</w:t>
+            </w:r>
+          </w:p>
+          <w:p>
+            <w:pPr>
+              <w:rPr>
+                <w:lang w:val="en-GB"/>
+              </w:rPr>
+            </w:pPr>
+            <w:r>
+              <w:rPr>
+                <w:lang w:val="en-GB"/>
+              </w:rPr>
+              <w:t xml:space="preserve">3.Post Comment </w:t>
+            </w:r>
+            <w:r>
+              <w:rPr>
+                <w:lang w:val="en-GB"/>
+              </w:rPr>
+              <w:t>awaiting</w:t>
+            </w:r>
+            <w:r>
+              <w:rPr>
+                <w:lang w:val="en-GB"/>
+              </w:rPr>
+              <w:t xml:space="preserve"> </w:t>
+            </w:r>
+            <w:r>
+              <w:rPr>
+                <w:lang w:val="en-GB"/>
+              </w:rPr>
+              <w:t>CSS</w:t>
+            </w:r>
+            <w:r>
+              <w:rPr>
+                <w:lang w:val="en-GB"/>
+              </w:rPr>
+              <w:t xml:space="preserve"> for signed user</w:t>
             </w:r>
           </w:p>
           <w:p>
@@ -1584,6 +1620,26 @@
               <w:t>12</w:t>
             </w:r>
           </w:p>
+          <w:p>
+            <w:pPr>
+              <w:rPr>
+                <w:lang w:val="en-GB"/>
+              </w:rPr>
+            </w:pPr>
+          </w:p>
+          <w:p>
+            <w:pPr>
+              <w:rPr>
+                <w:lang w:val="en-GB"/>
+              </w:rPr>
+            </w:pPr>
+            <w:r>
+              <w:rPr>
+                <w:lang w:val="en-GB"/>
+              </w:rPr>
+              <w:t xml:space="preserve">                                                                       Done</w:t>
+            </w:r>
+          </w:p>
         </w:tc>
         <w:tc>
           <w:tcPr>
@@ -1615,6 +1671,12 @@
                 <w:lang w:val="en-GB"/>
               </w:rPr>
             </w:pPr>
+            <w:r>
+              <w:rPr>
+                <w:lang w:val="en-GB"/>
+              </w:rPr>
+              <w:t>Completing bloggers profile management</w:t>
+            </w:r>
           </w:p>
           <w:p>
             <w:pPr>
@@ -1662,6 +1724,26 @@
               <w:t>13</w:t>
             </w:r>
           </w:p>
+          <w:p>
+            <w:pPr>
+              <w:rPr>
+                <w:lang w:val="en-GB"/>
+              </w:rPr>
+            </w:pPr>
+          </w:p>
+          <w:p>
+            <w:pPr>
+              <w:rPr>
+                <w:lang w:val="en-GB"/>
+              </w:rPr>
+            </w:pPr>
+            <w:r>
+              <w:rPr>
+                <w:lang w:val="en-GB"/>
+              </w:rPr>
+              <w:t xml:space="preserve">                                                                       Done</w:t>
+            </w:r>
+          </w:p>
         </w:tc>
         <w:tc>
           <w:tcPr>
@@ -1686,6 +1768,31 @@
                 <w:lang w:val="en-GB"/>
               </w:rPr>
             </w:pPr>
+          </w:p>
+          <w:p>
+            <w:pPr>
+              <w:rPr>
+                <w:lang w:val="en-GB"/>
+              </w:rPr>
+            </w:pPr>
+            <w:r>
+              <w:rPr>
+                <w:lang w:val="en-GB"/>
+              </w:rPr>
+              <w:t xml:space="preserve">Completing bloggers </w:t>
+            </w:r>
+            <w:r>
+              <w:rPr>
+                <w:lang w:val="en-GB"/>
+              </w:rPr>
+              <w:t>post</w:t>
+            </w:r>
+            <w:r>
+              <w:rPr>
+                <w:lang w:val="en-GB"/>
+              </w:rPr>
+              <w:t xml:space="preserve"> management</w:t>
+            </w:r>
           </w:p>
           <w:p>
             <w:pPr>
@@ -1724,6 +1831,33 @@
               <w:t>14</w:t>
             </w:r>
           </w:p>
+          <w:p>
+            <w:pPr>
+              <w:rPr>
+                <w:lang w:val="en-GB"/>
+              </w:rPr>
+            </w:pPr>
+          </w:p>
+          <w:p>
+            <w:pPr>
+              <w:rPr>
+                <w:lang w:val="en-GB"/>
+              </w:rPr>
+            </w:pPr>
+          </w:p>
+          <w:p>
+            <w:pPr>
+              <w:rPr>
+                <w:lang w:val="en-GB"/>
+              </w:rPr>
+            </w:pPr>
+            <w:r>
+              <w:rPr>
+                <w:lang w:val="en-GB"/>
+              </w:rPr>
+              <w:t xml:space="preserve">                                                                        Done</w:t>
+            </w:r>
+          </w:p>
         </w:tc>
         <w:tc>
           <w:tcPr>
@@ -1755,20 +1889,51 @@
                 <w:lang w:val="en-GB"/>
               </w:rPr>
             </w:pPr>
-          </w:p>
-          <w:p>
-            <w:pPr>
-              <w:rPr>
-                <w:lang w:val="en-GB"/>
-              </w:rPr>
-            </w:pPr>
-          </w:p>
-          <w:p>
-            <w:pPr>
-              <w:rPr>
-                <w:lang w:val="en-GB"/>
-              </w:rPr>
-            </w:pPr>
+            <w:r>
+              <w:rPr>
+                <w:lang w:val="en-GB"/>
+              </w:rPr>
+              <w:t xml:space="preserve">Completing bloggers </w:t>
+            </w:r>
+            <w:r>
+              <w:rPr>
+                <w:lang w:val="en-GB"/>
+              </w:rPr>
+              <w:t>message,</w:t>
+            </w:r>
+          </w:p>
+          <w:p>
+            <w:pPr>
+              <w:rPr>
+                <w:lang w:val="en-GB"/>
+              </w:rPr>
+            </w:pPr>
+            <w:r>
+              <w:rPr>
+                <w:lang w:val="en-GB"/>
+              </w:rPr>
+              <w:t>comments notification</w:t>
+            </w:r>
+          </w:p>
+          <w:p>
+            <w:pPr>
+              <w:rPr>
+                <w:lang w:val="en-GB"/>
+              </w:rPr>
+            </w:pPr>
+          </w:p>
+          <w:p>
+            <w:pPr>
+              <w:rPr>
+                <w:lang w:val="en-GB"/>
+              </w:rPr>
+            </w:pPr>
+            <w:r>
+              <w:rPr>
+                <w:lang w:val="en-GB"/>
+              </w:rPr>
+              <w:t>fixing previous bugs</w:t>
+            </w:r>
           </w:p>
           <w:p>
             <w:pPr>
@@ -1780,27 +1945,6 @@
         </w:tc>
       </w:tr>
     </w:tbl>
-    <w:p>
-      <w:pPr>
-        <w:rPr>
-          <w:lang w:val="en-GB"/>
-        </w:rPr>
-      </w:pPr>
-    </w:p>
-    <w:p>
-      <w:pPr>
-        <w:rPr>
-          <w:lang w:val="en-GB"/>
-        </w:rPr>
-      </w:pPr>
-    </w:p>
-    <w:p>
-      <w:pPr>
-        <w:rPr>
-          <w:lang w:val="en-GB"/>
-        </w:rPr>
-      </w:pPr>
-    </w:p>
     <w:p>
       <w:pPr>
         <w:rPr>

</xml_diff>